<commit_message>
Adding the release documents
</commit_message>
<xml_diff>
--- a/SRS_Updated_20Dec20/SRS_CSCTS_Blend_v0.2.docx
+++ b/SRS_Updated_20Dec20/SRS_CSCTS_Blend_v0.2.docx
@@ -5439,16 +5439,14 @@
         </w:rPr>
         <w:t xml:space="preserve">The </w:t>
       </w:r>
-      <w:proofErr w:type="gramStart"/>
       <w:r>
         <w:rPr>
           <w:rFonts w:ascii="Calibri" w:eastAsia="Calibri" w:hAnsi="Calibri" w:cs="Calibri"/>
           <w:sz w:val="22"/>
           <w:szCs w:val="22"/>
         </w:rPr>
-        <w:t>user input to be given are</w:t>
-      </w:r>
-      <w:proofErr w:type="gramEnd"/>
+        <w:t>user input to be given is</w:t>
+      </w:r>
       <w:r>
         <w:rPr>
           <w:rFonts w:ascii="Calibri" w:eastAsia="Calibri" w:hAnsi="Calibri" w:cs="Calibri"/>
@@ -5516,16 +5514,14 @@
         </w:rPr>
         <w:t xml:space="preserve">There are two divisions: target parameters and input parameters. The target parameters are the output </w:t>
       </w:r>
-      <w:proofErr w:type="spellStart"/>
       <w:r>
         <w:rPr>
           <w:rFonts w:ascii="Calibri" w:eastAsia="Calibri" w:hAnsi="Calibri" w:cs="Calibri"/>
           <w:sz w:val="22"/>
           <w:szCs w:val="22"/>
         </w:rPr>
-        <w:t>reuqired</w:t>
-      </w:r>
-      <w:proofErr w:type="spellEnd"/>
+        <w:t>required</w:t>
+      </w:r>
       <w:r>
         <w:rPr>
           <w:rFonts w:ascii="Calibri" w:eastAsia="Calibri" w:hAnsi="Calibri" w:cs="Calibri"/>
@@ -5571,16 +5567,14 @@
         </w:rPr>
         <w:t xml:space="preserve">If the user wants to enter rake or tippler </w:t>
       </w:r>
-      <w:proofErr w:type="gramStart"/>
       <w:r>
         <w:rPr>
           <w:rFonts w:ascii="Calibri" w:eastAsia="Calibri" w:hAnsi="Calibri" w:cs="Calibri"/>
           <w:sz w:val="22"/>
           <w:szCs w:val="22"/>
         </w:rPr>
-        <w:t>data ,</w:t>
-      </w:r>
-      <w:proofErr w:type="gramEnd"/>
+        <w:t>data,</w:t>
+      </w:r>
       <w:r>
         <w:rPr>
           <w:rFonts w:ascii="Calibri" w:eastAsia="Calibri" w:hAnsi="Calibri" w:cs="Calibri"/>
@@ -7336,11 +7330,9 @@
       <w:r>
         <w:t>2.7.3</w:t>
       </w:r>
-      <w:proofErr w:type="gramStart"/>
-      <w:r>
-        <w:t>.  One</w:t>
-      </w:r>
-      <w:proofErr w:type="gramEnd"/>
+      <w:r>
+        <w:t>. One</w:t>
+      </w:r>
       <w:r>
         <w:t>-Time configuration of the S-R usage matrix</w:t>
       </w:r>
@@ -7364,16 +7356,14 @@
         </w:rPr>
         <w:t xml:space="preserve">This is a compatibility matrix which is configured at the back-end for mapping the parallel operation compatibility of the heaps when reclaimed through S-R. It specifies that during an S-R run job, which 2 </w:t>
       </w:r>
-      <w:proofErr w:type="gramStart"/>
       <w:r>
         <w:rPr>
           <w:rFonts w:ascii="Calibri" w:eastAsia="Calibri" w:hAnsi="Calibri" w:cs="Calibri"/>
           <w:sz w:val="22"/>
           <w:szCs w:val="22"/>
         </w:rPr>
-        <w:t>heaps</w:t>
-      </w:r>
-      <w:proofErr w:type="gramEnd"/>
+        <w:t>heap</w:t>
+      </w:r>
       <w:r>
         <w:rPr>
           <w:rFonts w:ascii="Calibri" w:eastAsia="Calibri" w:hAnsi="Calibri" w:cs="Calibri"/>
@@ -8984,7 +8974,7 @@
         <w:sz w:val="20"/>
         <w:szCs w:val="20"/>
       </w:rPr>
-      <w:t>2</w:t>
+      <w:t>3</w:t>
     </w:r>
     <w:r>
       <w:rPr>
@@ -9103,7 +9093,7 @@
         <w:sz w:val="20"/>
         <w:szCs w:val="20"/>
       </w:rPr>
-      <w:t>1</w:t>
+      <w:t>9</w:t>
     </w:r>
     <w:r>
       <w:rPr>

</xml_diff>